<commit_message>
no se hace gran cambio
vuelvo a cargar los documentos
</commit_message>
<xml_diff>
--- a/Bitacora_digital_doc.docx
+++ b/Bitacora_digital_doc.docx
@@ -421,7 +421,7 @@
                 <w:noProof/>
                 <w:webHidden/>
               </w:rPr>
-              <w:t>5</w:t>
+              <w:t>4</w:t>
             </w:r>
             <w:r>
               <w:rPr>
@@ -637,7 +637,7 @@
                 <w:noProof/>
                 <w:webHidden/>
               </w:rPr>
-              <w:t>6</w:t>
+              <w:t>5</w:t>
             </w:r>
             <w:r>
               <w:rPr>
@@ -997,7 +997,7 @@
                 <w:noProof/>
                 <w:webHidden/>
               </w:rPr>
-              <w:t>9</w:t>
+              <w:t>8</w:t>
             </w:r>
             <w:r>
               <w:rPr>
@@ -1141,7 +1141,7 @@
                 <w:noProof/>
                 <w:webHidden/>
               </w:rPr>
-              <w:t>10</w:t>
+              <w:t>9</w:t>
             </w:r>
             <w:r>
               <w:rPr>
@@ -1213,7 +1213,7 @@
                 <w:noProof/>
                 <w:webHidden/>
               </w:rPr>
-              <w:t>10</w:t>
+              <w:t>9</w:t>
             </w:r>
             <w:r>
               <w:rPr>
@@ -1357,7 +1357,7 @@
                 <w:noProof/>
                 <w:webHidden/>
               </w:rPr>
-              <w:t>11</w:t>
+              <w:t>10</w:t>
             </w:r>
             <w:r>
               <w:rPr>
@@ -1717,7 +1717,7 @@
                 <w:noProof/>
                 <w:webHidden/>
               </w:rPr>
-              <w:t>15</w:t>
+              <w:t>14</w:t>
             </w:r>
             <w:r>
               <w:rPr>
@@ -1789,7 +1789,7 @@
                 <w:noProof/>
                 <w:webHidden/>
               </w:rPr>
-              <w:t>17</w:t>
+              <w:t>16</w:t>
             </w:r>
             <w:r>
               <w:rPr>
@@ -1861,7 +1861,7 @@
                 <w:noProof/>
                 <w:webHidden/>
               </w:rPr>
-              <w:t>17</w:t>
+              <w:t>16</w:t>
             </w:r>
             <w:r>
               <w:rPr>
@@ -1933,7 +1933,7 @@
                 <w:noProof/>
                 <w:webHidden/>
               </w:rPr>
-              <w:t>20</w:t>
+              <w:t>19</w:t>
             </w:r>
             <w:r>
               <w:rPr>
@@ -2005,7 +2005,7 @@
                 <w:noProof/>
                 <w:webHidden/>
               </w:rPr>
-              <w:t>23</w:t>
+              <w:t>22</w:t>
             </w:r>
             <w:r>
               <w:rPr>
@@ -2077,7 +2077,7 @@
                 <w:noProof/>
                 <w:webHidden/>
               </w:rPr>
-              <w:t>25</w:t>
+              <w:t>24</w:t>
             </w:r>
             <w:r>
               <w:rPr>

</xml_diff>